<commit_message>
Ambassador Meeting Notes Dec 2nd
</commit_message>
<xml_diff>
--- a/NEU Miami Student Ambassador/24-25 Meeting Notes/Ambassador Meeting Notes.docx
+++ b/NEU Miami Student Ambassador/24-25 Meeting Notes/Ambassador Meeting Notes.docx
@@ -67,18 +67,38 @@
           <w:sz w:val="32"/>
           <w:szCs w:val="32"/>
         </w:rPr>
-        <w:t>Dec 09</w:t>
+        <w:t xml:space="preserve">Dec </w:t>
       </w:r>
       <w:r>
         <w:rPr>
-          <w:rFonts w:ascii="Times New Roman" w:hAnsi="Times New Roman" w:cs="Times New Roman" w:hint="eastAsia"/>
+          <w:rFonts w:ascii="Times New Roman" w:hAnsi="Times New Roman" w:cs="Times New Roman"/>
+          <w:b/>
+          <w:bCs/>
+          <w:sz w:val="32"/>
+          <w:szCs w:val="32"/>
+        </w:rPr>
+        <w:t>0</w:t>
+      </w:r>
+      <w:r>
+        <w:rPr>
+          <w:rFonts w:ascii="Times New Roman" w:hAnsi="Times New Roman" w:cs="Times New Roman"/>
+          <w:b/>
+          <w:bCs/>
+          <w:sz w:val="32"/>
+          <w:szCs w:val="32"/>
+        </w:rPr>
+        <w:t>2</w:t>
+      </w:r>
+      <w:r>
+        <w:rPr>
+          <w:rFonts w:ascii="Times New Roman" w:hAnsi="Times New Roman" w:cs="Times New Roman"/>
           <w:b/>
           <w:bCs/>
           <w:sz w:val="32"/>
           <w:szCs w:val="32"/>
           <w:vertAlign w:val="superscript"/>
         </w:rPr>
-        <w:t>th</w:t>
+        <w:t>nd</w:t>
       </w:r>
       <w:r>
         <w:rPr>
@@ -100,7 +120,7 @@
         </w:numPr>
         <w:spacing w:after="0" w:line="240" w:lineRule="auto"/>
         <w:rPr>
-          <w:rFonts w:ascii="Times New Roman" w:hAnsi="Times New Roman" w:cs="Times New Roman" w:hint="eastAsia"/>
+          <w:rFonts w:ascii="Times New Roman" w:hAnsi="Times New Roman" w:cs="Times New Roman"/>
           <w:sz w:val="24"/>
         </w:rPr>
       </w:pPr>

</xml_diff>